<commit_message>
Add latest requirements list.
</commit_message>
<xml_diff>
--- a/Requirements/Functional_Requirements.docx
+++ b/Requirements/Functional_Requirements.docx
@@ -203,276 +203,774 @@
       <w:r>
         <w:t>tutor notes of students.</w:t>
       </w:r>
+    </w:p>
+    <w:p>
+      <w:pPr>
+        <w:tabs>
+          <w:tab w:val="left" w:pos="720"/>
+        </w:tabs>
+        <w:ind w:left="720"/>
+      </w:pPr>
+    </w:p>
+    <w:p>
+      <w:pPr>
+        <w:pStyle w:val="Heading2"/>
+        <w:tabs>
+          <w:tab w:val="left" w:pos="360"/>
+        </w:tabs>
+      </w:pPr>
+      <w:r>
+        <w:tab/>
+        <w:t>Tutors</w:t>
+      </w:r>
+    </w:p>
+    <w:p>
+      <w:pPr>
+        <w:tabs>
+          <w:tab w:val="left" w:pos="720"/>
+        </w:tabs>
+        <w:ind w:left="720"/>
+      </w:pPr>
+      <w:r>
+        <w:t>Req0</w:t>
+      </w:r>
+      <w:r>
+        <w:t>2</w:t>
+      </w:r>
+      <w:r>
+        <w:t xml:space="preserve">00: </w:t>
+      </w:r>
+      <w:r>
+        <w:t>Tutor</w:t>
+      </w:r>
+      <w:r>
+        <w:t>s can login into the application with their user ID and password.</w:t>
+      </w:r>
+    </w:p>
+    <w:p>
+      <w:pPr>
+        <w:tabs>
+          <w:tab w:val="left" w:pos="720"/>
+        </w:tabs>
+        <w:ind w:left="720"/>
+      </w:pPr>
+      <w:r>
+        <w:t>Req0</w:t>
+      </w:r>
+      <w:r>
+        <w:t>2</w:t>
+      </w:r>
+      <w:r>
+        <w:t xml:space="preserve">01: Successful login of the </w:t>
+      </w:r>
+      <w:r>
+        <w:t>tutor</w:t>
+      </w:r>
+      <w:r>
+        <w:t xml:space="preserve"> should default their view to the </w:t>
+      </w:r>
+      <w:r>
+        <w:t>tutor</w:t>
+      </w:r>
+      <w:r>
+        <w:t xml:space="preserve"> home page.</w:t>
+      </w:r>
+    </w:p>
+    <w:p>
+      <w:pPr>
+        <w:tabs>
+          <w:tab w:val="left" w:pos="720"/>
+        </w:tabs>
+        <w:ind w:left="720"/>
+      </w:pPr>
+      <w:r>
+        <w:t>Req0</w:t>
+      </w:r>
+      <w:r>
+        <w:t>2</w:t>
+      </w:r>
+      <w:r>
+        <w:t xml:space="preserve">02: </w:t>
+      </w:r>
+      <w:r>
+        <w:t>Tutors can choose from list of departments they are an associated tutor of.</w:t>
+      </w:r>
+    </w:p>
+    <w:p>
+      <w:pPr>
+        <w:tabs>
+          <w:tab w:val="left" w:pos="720"/>
+        </w:tabs>
+        <w:ind w:left="720"/>
+      </w:pPr>
+      <w:r>
+        <w:t>Req0</w:t>
+      </w:r>
+      <w:r>
+        <w:t>2</w:t>
+      </w:r>
+      <w:r>
+        <w:t xml:space="preserve">03: </w:t>
+      </w:r>
+      <w:r>
+        <w:t>Tutors can clock in and clock out of their tutoring workday.</w:t>
+      </w:r>
+    </w:p>
+    <w:p>
+      <w:pPr>
+        <w:tabs>
+          <w:tab w:val="left" w:pos="720"/>
+        </w:tabs>
+        <w:ind w:left="720"/>
+      </w:pPr>
+      <w:r>
+        <w:t>Req0204: Tutors can generate a QR code to use for check-in purposes for tutoring sessions.</w:t>
+      </w:r>
+    </w:p>
+    <w:p>
+      <w:pPr>
+        <w:tabs>
+          <w:tab w:val="left" w:pos="720"/>
+        </w:tabs>
+        <w:ind w:left="720"/>
+      </w:pPr>
+      <w:r>
+        <w:t>Req0</w:t>
+      </w:r>
+      <w:r>
+        <w:t>2</w:t>
+      </w:r>
+      <w:r>
+        <w:t>0</w:t>
+      </w:r>
+      <w:r>
+        <w:t>5</w:t>
+      </w:r>
+      <w:r>
+        <w:t xml:space="preserve">: </w:t>
+      </w:r>
+      <w:r>
+        <w:t xml:space="preserve">Tutors can check-in a student into a tutoring session </w:t>
+      </w:r>
+      <w:r>
+        <w:t>using</w:t>
+      </w:r>
+      <w:r>
+        <w:t xml:space="preserve"> a QR code.</w:t>
+      </w:r>
+    </w:p>
+    <w:p>
+      <w:pPr>
+        <w:tabs>
+          <w:tab w:val="left" w:pos="720"/>
+        </w:tabs>
+        <w:ind w:left="720"/>
+      </w:pPr>
+      <w:r>
+        <w:t>Req0</w:t>
+      </w:r>
+      <w:r>
+        <w:t>2</w:t>
+      </w:r>
+      <w:r>
+        <w:t>0</w:t>
+      </w:r>
+      <w:r>
+        <w:t>6</w:t>
+      </w:r>
+      <w:r>
+        <w:t xml:space="preserve">: </w:t>
+      </w:r>
+      <w:r>
+        <w:t>Tutors can check-in a student into a tutoring session by the student’s login ID.</w:t>
+      </w:r>
+    </w:p>
+    <w:p>
+      <w:pPr>
+        <w:tabs>
+          <w:tab w:val="left" w:pos="720"/>
+        </w:tabs>
+        <w:ind w:left="720"/>
+      </w:pPr>
+      <w:r>
+        <w:t>Req0</w:t>
+      </w:r>
+      <w:r>
+        <w:t>2</w:t>
+      </w:r>
+      <w:r>
+        <w:t>0</w:t>
+      </w:r>
+      <w:r>
+        <w:t>7</w:t>
+      </w:r>
+      <w:r>
+        <w:t xml:space="preserve">: </w:t>
+      </w:r>
+      <w:r>
+        <w:t>Tutors can view and change their account information.</w:t>
+      </w:r>
+    </w:p>
+    <w:p>
+      <w:pPr>
+        <w:tabs>
+          <w:tab w:val="left" w:pos="720"/>
+        </w:tabs>
+        <w:ind w:left="720"/>
+      </w:pPr>
+      <w:r>
+        <w:t>Req0</w:t>
+      </w:r>
+      <w:r>
+        <w:t>2</w:t>
+      </w:r>
+      <w:r>
+        <w:t>0</w:t>
+      </w:r>
+      <w:r>
+        <w:t>8</w:t>
+      </w:r>
+      <w:r>
+        <w:t xml:space="preserve">: </w:t>
+      </w:r>
+      <w:r>
+        <w:t>Tutors</w:t>
+      </w:r>
+      <w:r>
+        <w:t xml:space="preserve"> can view </w:t>
+      </w:r>
+      <w:r>
+        <w:t>their tutor</w:t>
+      </w:r>
+      <w:r>
+        <w:t xml:space="preserve"> activity logs (login, logout, </w:t>
+      </w:r>
+      <w:r>
+        <w:t xml:space="preserve">clock-in, clock-out, </w:t>
+      </w:r>
+      <w:r>
+        <w:t>check-in, check-out)</w:t>
+      </w:r>
+    </w:p>
+    <w:p>
+      <w:pPr>
+        <w:tabs>
+          <w:tab w:val="left" w:pos="720"/>
+        </w:tabs>
+        <w:ind w:left="720"/>
+      </w:pPr>
+      <w:r>
+        <w:t>Req020</w:t>
+      </w:r>
+      <w:r>
+        <w:t>9</w:t>
+      </w:r>
+      <w:r>
+        <w:t>: Tutors can</w:t>
+      </w:r>
+      <w:r>
+        <w:t xml:space="preserve"> view statistics on their tutoring of specific courses.</w:t>
+      </w:r>
+    </w:p>
+    <w:p>
+      <w:pPr>
+        <w:tabs>
+          <w:tab w:val="left" w:pos="720"/>
+        </w:tabs>
+        <w:ind w:left="720"/>
+      </w:pPr>
+      <w:r>
+        <w:t>Req02</w:t>
+      </w:r>
+      <w:r>
+        <w:t>10</w:t>
+      </w:r>
+      <w:r>
+        <w:t>: Tutors can view statistics on their tutoring to specific students.</w:t>
+      </w:r>
+    </w:p>
+    <w:p>
+      <w:pPr>
+        <w:tabs>
+          <w:tab w:val="left" w:pos="720"/>
+        </w:tabs>
+        <w:ind w:left="720"/>
+      </w:pPr>
+      <w:r>
+        <w:t>Req021</w:t>
+      </w:r>
+      <w:r>
+        <w:t>1</w:t>
+      </w:r>
+      <w:r>
+        <w:t>: Tutors can view statistics on their tutoring of courses within a specific course year (Freshman, Sophomore, Junior, Senior).</w:t>
+      </w:r>
+    </w:p>
+    <w:p>
+      <w:pPr>
+        <w:tabs>
+          <w:tab w:val="left" w:pos="720"/>
+        </w:tabs>
+        <w:ind w:left="720"/>
+      </w:pPr>
+      <w:r>
+        <w:lastRenderedPageBreak/>
+        <w:t>Req021</w:t>
+      </w:r>
+      <w:r>
+        <w:t>2</w:t>
+      </w:r>
+      <w:r>
+        <w:t>: Tutors can send students messages regarding their tutoring session.</w:t>
+      </w:r>
+    </w:p>
+    <w:p>
+      <w:pPr>
+        <w:tabs>
+          <w:tab w:val="left" w:pos="720"/>
+        </w:tabs>
+        <w:ind w:left="720"/>
+      </w:pPr>
+      <w:r>
+        <w:t>Req021</w:t>
+      </w:r>
+      <w:r>
+        <w:t>3</w:t>
+      </w:r>
+      <w:r>
+        <w:t>: Tutors can make notes about specific students which are viewable only to other tutors and administrators.</w:t>
+      </w:r>
+    </w:p>
+    <w:p>
+      <w:pPr>
+        <w:tabs>
+          <w:tab w:val="left" w:pos="720"/>
+        </w:tabs>
+        <w:ind w:left="720"/>
+      </w:pPr>
+    </w:p>
+    <w:p>
+      <w:pPr>
+        <w:pStyle w:val="Heading2"/>
+        <w:tabs>
+          <w:tab w:val="left" w:pos="360"/>
+        </w:tabs>
+      </w:pPr>
+      <w:r>
+        <w:tab/>
+        <w:t>Students</w:t>
+      </w:r>
+    </w:p>
+    <w:p>
+      <w:pPr>
+        <w:ind w:left="720"/>
+      </w:pPr>
+      <w:r>
+        <w:t xml:space="preserve">Req0300: </w:t>
+      </w:r>
+      <w:r>
+        <w:t>Student</w:t>
+      </w:r>
+      <w:r>
+        <w:t>s can login into the application with their user ID and password</w:t>
+      </w:r>
+    </w:p>
+    <w:p>
+      <w:pPr>
+        <w:ind w:left="720"/>
+      </w:pPr>
+      <w:r>
+        <w:t>Req0301: Successful login of the student should default their view to the student home page.</w:t>
+      </w:r>
+    </w:p>
+    <w:p>
+      <w:pPr>
+        <w:ind w:left="720"/>
+      </w:pPr>
+      <w:r>
+        <w:t>Req0302: Students</w:t>
+      </w:r>
+      <w:r>
+        <w:t xml:space="preserve"> must choose the tutor group they want to use</w:t>
+      </w:r>
+    </w:p>
+    <w:p>
+      <w:pPr>
+        <w:ind w:left="720"/>
+      </w:pPr>
+      <w:r>
+        <w:t>Req0303: Students c</w:t>
+      </w:r>
+      <w:r>
+        <w:t xml:space="preserve">an </w:t>
+      </w:r>
+      <w:r>
+        <w:t>check-in to tutoring session</w:t>
+      </w:r>
+      <w:r>
+        <w:t xml:space="preserve"> by scanning the tutor’s QR code.</w:t>
+      </w:r>
+    </w:p>
+    <w:p>
+      <w:pPr>
+        <w:ind w:left="720"/>
+      </w:pPr>
+      <w:r>
+        <w:t>Req0304: Students can check-in to tutoring sessions by lookup of tutor and entering the course. Tutor receives confirmation message to approve</w:t>
+      </w:r>
+    </w:p>
+    <w:p>
+      <w:pPr>
+        <w:ind w:left="720"/>
+      </w:pPr>
+      <w:r>
+        <w:t>Req0305: Students can check-in to tutoring sessions by entering their login ID on the tutor’s interface.</w:t>
+      </w:r>
+    </w:p>
+    <w:p>
+      <w:pPr>
+        <w:ind w:left="720"/>
+      </w:pPr>
+      <w:r>
+        <w:t xml:space="preserve">Req0306: Students can </w:t>
+      </w:r>
+      <w:r>
+        <w:t xml:space="preserve">view </w:t>
+      </w:r>
+      <w:r>
+        <w:t xml:space="preserve">and change </w:t>
+      </w:r>
+      <w:r>
+        <w:t>their</w:t>
+      </w:r>
+      <w:r>
+        <w:t xml:space="preserve"> account information.</w:t>
+      </w:r>
+    </w:p>
+    <w:p>
+      <w:pPr>
+        <w:ind w:left="720"/>
+      </w:pPr>
+      <w:r>
+        <w:t>Req030</w:t>
+      </w:r>
+      <w:r>
+        <w:t>7</w:t>
+      </w:r>
+      <w:r>
+        <w:t>: Students can</w:t>
+      </w:r>
+      <w:r>
+        <w:t xml:space="preserve"> view their activity logs (login, logout, check-in, check-out)</w:t>
+      </w:r>
+    </w:p>
+    <w:p>
+      <w:pPr>
+        <w:ind w:left="720"/>
+      </w:pPr>
+      <w:r>
+        <w:t>Req030</w:t>
+      </w:r>
+      <w:r>
+        <w:t>8</w:t>
+      </w:r>
+      <w:r>
+        <w:t>: Students can</w:t>
+      </w:r>
+      <w:r>
+        <w:t xml:space="preserve"> view statistics on the tutors they had tutoring sessions with.</w:t>
+      </w:r>
+    </w:p>
+    <w:p>
+      <w:pPr>
+        <w:ind w:left="720"/>
+      </w:pPr>
+      <w:r>
+        <w:t>Req030</w:t>
+      </w:r>
+      <w:r>
+        <w:t>9</w:t>
+      </w:r>
+      <w:r>
+        <w:t>: Students can</w:t>
+      </w:r>
+      <w:r>
+        <w:t xml:space="preserve"> view statistics on how often they go to tutors for each course.</w:t>
+      </w:r>
+    </w:p>
+    <w:p>
+      <w:pPr>
+        <w:ind w:left="720"/>
+      </w:pPr>
+      <w:r>
+        <w:t>Req03</w:t>
+      </w:r>
+      <w:r>
+        <w:t>10</w:t>
+      </w:r>
+      <w:r>
+        <w:t>: Students can</w:t>
+      </w:r>
+      <w:r>
+        <w:t xml:space="preserve"> view statistics on the courses they needed tutoring for.</w:t>
+      </w:r>
+    </w:p>
+    <w:p>
+      <w:pPr>
+        <w:ind w:left="720"/>
+      </w:pPr>
+      <w:r>
+        <w:t>Req03</w:t>
+      </w:r>
+      <w:r>
+        <w:t>11</w:t>
+      </w:r>
+      <w:r>
+        <w:t>: Students can</w:t>
+      </w:r>
+      <w:r>
+        <w:t xml:space="preserve"> send tutors messages and can view tutor’s hours.</w:t>
+      </w:r>
+    </w:p>
+    <w:p>
+      <w:pPr>
+        <w:ind w:left="720"/>
+      </w:pPr>
+      <w:r>
+        <w:t>Req03</w:t>
+      </w:r>
+      <w:r>
+        <w:t>12</w:t>
+      </w:r>
+      <w:r>
+        <w:t>: Students can</w:t>
+      </w:r>
+      <w:r>
+        <w:t xml:space="preserve"> view tutor ratings and reviews</w:t>
+      </w:r>
+      <w:r>
+        <w:t>.</w:t>
+      </w:r>
+    </w:p>
+    <w:p>
+      <w:pPr>
+        <w:ind w:left="720"/>
+      </w:pPr>
+      <w:r>
+        <w:t>Req03</w:t>
+      </w:r>
+      <w:r>
+        <w:t>13</w:t>
+      </w:r>
+      <w:r>
+        <w:t>: Students can</w:t>
+      </w:r>
+      <w:r>
+        <w:t xml:space="preserve"> rate tutor performance and leave review.</w:t>
+      </w:r>
+    </w:p>
+    <w:p>
+      <w:pPr>
+        <w:ind w:left="720"/>
+      </w:pPr>
+    </w:p>
+    <w:p>
+      <w:pPr>
+        <w:pStyle w:val="Heading1"/>
+        <w:rPr>
+          <w:rStyle w:val="Strong"/>
+        </w:rPr>
+      </w:pPr>
+      <w:r>
+        <w:rPr>
+          <w:rStyle w:val="Strong"/>
+        </w:rPr>
+        <w:t>Non-Functional Requirements</w:t>
+      </w:r>
+    </w:p>
+    <w:p/>
+    <w:p>
+      <w:pPr>
+        <w:ind w:left="720"/>
+      </w:pPr>
+      <w:r>
+        <w:t>Req040</w:t>
+      </w:r>
+      <w:r>
+        <w:t>1</w:t>
+      </w:r>
+      <w:r>
+        <w:t xml:space="preserve">: The Android application must support Android devices running on OS versions </w:t>
+      </w:r>
+      <w:r>
+        <w:t>4.0.3</w:t>
+      </w:r>
+      <w:r>
+        <w:t xml:space="preserve"> or higher.</w:t>
+      </w:r>
+    </w:p>
+    <w:p>
+      <w:pPr>
+        <w:ind w:left="720"/>
+      </w:pPr>
+      <w:r>
+        <w:t xml:space="preserve">Req0402: </w:t>
+      </w:r>
+      <w:r>
+        <w:t>The Android</w:t>
+      </w:r>
+      <w:r>
+        <w:t xml:space="preserve"> </w:t>
+      </w:r>
+      <w:r>
+        <w:t>application will run quarterly maintenance cycles to provide updates for the end users.</w:t>
+      </w:r>
+    </w:p>
+    <w:p>
+      <w:pPr>
+        <w:ind w:left="720"/>
+      </w:pPr>
+      <w:r>
+        <w:t xml:space="preserve">Req0403: The </w:t>
+      </w:r>
+      <w:r>
+        <w:t>system</w:t>
+      </w:r>
+      <w:r>
+        <w:t xml:space="preserve"> </w:t>
+      </w:r>
+      <w:r>
+        <w:t>should always be available</w:t>
+      </w:r>
+      <w:r>
+        <w:t xml:space="preserve"> during</w:t>
+      </w:r>
+      <w:r>
+        <w:t xml:space="preserve"> </w:t>
+      </w:r>
+      <w:r>
+        <w:t>business hours EST.</w:t>
+      </w:r>
+      <w:r>
+        <w:t xml:space="preserve"> </w:t>
+      </w:r>
+      <w:r>
+        <w:t>Maintenance times where the application needs to be offline should be done outside of these times.</w:t>
+      </w:r>
+    </w:p>
+    <w:p>
+      <w:pPr>
+        <w:ind w:left="720"/>
+      </w:pPr>
+      <w:r>
+        <w:t xml:space="preserve">Req0404: The </w:t>
+      </w:r>
+      <w:r>
+        <w:t>system</w:t>
+      </w:r>
+      <w:r>
+        <w:t xml:space="preserve"> </w:t>
+      </w:r>
+      <w:r>
+        <w:t xml:space="preserve">must store passwords in </w:t>
+      </w:r>
+      <w:r>
+        <w:t>bcrypt</w:t>
+      </w:r>
+      <w:r>
+        <w:t xml:space="preserve"> hashes</w:t>
+      </w:r>
+      <w:r>
+        <w:t xml:space="preserve"> and not</w:t>
+      </w:r>
+      <w:r>
+        <w:t xml:space="preserve"> </w:t>
+      </w:r>
+      <w:r>
+        <w:t>r</w:t>
+      </w:r>
+      <w:r>
+        <w:t>eveal</w:t>
+      </w:r>
+      <w:r>
+        <w:t xml:space="preserve"> passwords</w:t>
+      </w:r>
+      <w:r>
+        <w:t xml:space="preserve"> to users.</w:t>
+      </w:r>
+    </w:p>
+    <w:p>
+      <w:pPr>
+        <w:ind w:left="720"/>
+      </w:pPr>
+      <w:r>
+        <w:lastRenderedPageBreak/>
+        <w:t xml:space="preserve">Req0405: The </w:t>
+      </w:r>
+      <w:r>
+        <w:t xml:space="preserve">system should be operational </w:t>
+      </w:r>
+      <w:r>
+        <w:t>on</w:t>
+      </w:r>
+      <w:r>
+        <w:t xml:space="preserve"> different screen sizes and internet connection speed</w:t>
+      </w:r>
+      <w:r>
+        <w:t>.</w:t>
+      </w:r>
+    </w:p>
+    <w:p>
+      <w:pPr>
+        <w:ind w:left="720"/>
+      </w:pPr>
+      <w:r>
+        <w:t xml:space="preserve">Req0406: </w:t>
+      </w:r>
+      <w:r>
+        <w:t>The system should</w:t>
+      </w:r>
+      <w:r>
+        <w:t xml:space="preserve"> make</w:t>
+      </w:r>
+      <w:r>
+        <w:t xml:space="preserve"> use of </w:t>
+      </w:r>
+      <w:r>
+        <w:t>the camera</w:t>
+      </w:r>
+      <w:r>
+        <w:t xml:space="preserve"> on the </w:t>
+      </w:r>
+      <w:r>
+        <w:t>android</w:t>
+      </w:r>
+      <w:r>
+        <w:t xml:space="preserve"> device. </w:t>
+      </w:r>
+      <w:r>
+        <w:t>T</w:t>
+      </w:r>
+      <w:r>
+        <w:t xml:space="preserve">he camera should be used for </w:t>
+      </w:r>
+      <w:r>
+        <w:t xml:space="preserve">QR </w:t>
+      </w:r>
+      <w:r>
+        <w:t>code scanning.</w:t>
+      </w:r>
+    </w:p>
+    <w:p>
+      <w:pPr>
+        <w:ind w:left="720"/>
+      </w:pPr>
+      <w:r>
+        <w:t>Req0407: The web application should support all commonly used web browsers (Chrome, FireFox, etc)</w:t>
+      </w:r>
       <w:bookmarkStart w:id="0" w:name="_GoBack"/>
       <w:bookmarkEnd w:id="0"/>
     </w:p>
-    <w:p>
-      <w:pPr>
-        <w:tabs>
-          <w:tab w:val="left" w:pos="720"/>
-        </w:tabs>
-        <w:ind w:left="720"/>
-      </w:pPr>
-    </w:p>
-    <w:p>
-      <w:pPr>
-        <w:pStyle w:val="Heading2"/>
-        <w:tabs>
-          <w:tab w:val="left" w:pos="360"/>
-        </w:tabs>
-      </w:pPr>
-      <w:r>
-        <w:tab/>
-        <w:t>Tutors</w:t>
-      </w:r>
-    </w:p>
-    <w:p>
-      <w:pPr>
-        <w:tabs>
-          <w:tab w:val="left" w:pos="720"/>
-        </w:tabs>
-        <w:ind w:left="720"/>
-      </w:pPr>
-      <w:r>
-        <w:t>Req0</w:t>
-      </w:r>
-      <w:r>
-        <w:t>2</w:t>
-      </w:r>
-      <w:r>
-        <w:t xml:space="preserve">00: </w:t>
-      </w:r>
-      <w:r>
-        <w:t>Tutor</w:t>
-      </w:r>
-      <w:r>
-        <w:t>s can login into the application with their user ID and password.</w:t>
-      </w:r>
-    </w:p>
-    <w:p>
-      <w:pPr>
-        <w:tabs>
-          <w:tab w:val="left" w:pos="720"/>
-        </w:tabs>
-        <w:ind w:left="720"/>
-      </w:pPr>
-      <w:r>
-        <w:t>Req0</w:t>
-      </w:r>
-      <w:r>
-        <w:t>2</w:t>
-      </w:r>
-      <w:r>
-        <w:t xml:space="preserve">01: Successful login of the </w:t>
-      </w:r>
-      <w:r>
-        <w:t>tutor</w:t>
-      </w:r>
-      <w:r>
-        <w:t xml:space="preserve"> should default their view to the </w:t>
-      </w:r>
-      <w:r>
-        <w:t>tutor</w:t>
-      </w:r>
-      <w:r>
-        <w:t xml:space="preserve"> home page.</w:t>
-      </w:r>
-    </w:p>
-    <w:p>
-      <w:pPr>
-        <w:tabs>
-          <w:tab w:val="left" w:pos="720"/>
-        </w:tabs>
-        <w:ind w:left="720"/>
-      </w:pPr>
-      <w:r>
-        <w:t>Req0</w:t>
-      </w:r>
-      <w:r>
-        <w:t>2</w:t>
-      </w:r>
-      <w:r>
-        <w:t xml:space="preserve">02: </w:t>
-      </w:r>
-      <w:r>
-        <w:t>Tutors can choose from list of departments they are an associated tutor of.</w:t>
-      </w:r>
-    </w:p>
-    <w:p>
-      <w:pPr>
-        <w:tabs>
-          <w:tab w:val="left" w:pos="720"/>
-        </w:tabs>
-        <w:ind w:left="720"/>
-      </w:pPr>
-      <w:r>
-        <w:t>Req0</w:t>
-      </w:r>
-      <w:r>
-        <w:t>2</w:t>
-      </w:r>
-      <w:r>
-        <w:t xml:space="preserve">03: </w:t>
-      </w:r>
-      <w:r>
-        <w:t>Tutors can clock in and clock out of their tutoring workday.</w:t>
-      </w:r>
-    </w:p>
-    <w:p>
-      <w:pPr>
-        <w:tabs>
-          <w:tab w:val="left" w:pos="720"/>
-        </w:tabs>
-        <w:ind w:left="720"/>
-      </w:pPr>
-      <w:r>
-        <w:t>Req0</w:t>
-      </w:r>
-      <w:r>
-        <w:t>2</w:t>
-      </w:r>
-      <w:r>
-        <w:t xml:space="preserve">04: </w:t>
-      </w:r>
-      <w:r>
-        <w:t>Tutors can check-in a student into a tutoring session by the use of a QR code.</w:t>
-      </w:r>
-    </w:p>
-    <w:p>
-      <w:pPr>
-        <w:tabs>
-          <w:tab w:val="left" w:pos="720"/>
-        </w:tabs>
-        <w:ind w:left="720"/>
-      </w:pPr>
-      <w:r>
-        <w:t>Req0</w:t>
-      </w:r>
-      <w:r>
-        <w:t>2</w:t>
-      </w:r>
-      <w:r>
-        <w:t xml:space="preserve">05: </w:t>
-      </w:r>
-      <w:r>
-        <w:t>Tutors can check-in a student into a tutoring session by the student’s login ID.</w:t>
-      </w:r>
-    </w:p>
-    <w:p>
-      <w:pPr>
-        <w:tabs>
-          <w:tab w:val="left" w:pos="720"/>
-        </w:tabs>
-        <w:ind w:left="720"/>
-      </w:pPr>
-      <w:r>
-        <w:t>Req0</w:t>
-      </w:r>
-      <w:r>
-        <w:t>2</w:t>
-      </w:r>
-      <w:r>
-        <w:t xml:space="preserve">06: </w:t>
-      </w:r>
-      <w:r>
-        <w:t>Tutors can view and change their account information.</w:t>
-      </w:r>
-    </w:p>
-    <w:p>
-      <w:pPr>
-        <w:tabs>
-          <w:tab w:val="left" w:pos="720"/>
-        </w:tabs>
-        <w:ind w:left="720"/>
-      </w:pPr>
-      <w:r>
-        <w:t>Req0</w:t>
-      </w:r>
-      <w:r>
-        <w:t>2</w:t>
-      </w:r>
-      <w:r>
-        <w:t xml:space="preserve">07: </w:t>
-      </w:r>
-      <w:r>
-        <w:t>Tutors</w:t>
-      </w:r>
-      <w:r>
-        <w:t xml:space="preserve"> can view </w:t>
-      </w:r>
-      <w:r>
-        <w:t>their tutor</w:t>
-      </w:r>
-      <w:r>
-        <w:t xml:space="preserve"> activity logs (login, logout, </w:t>
-      </w:r>
-      <w:r>
-        <w:t xml:space="preserve">clock-in, clock-out, </w:t>
-      </w:r>
-      <w:r>
-        <w:t>check-in, check-out)</w:t>
-      </w:r>
-    </w:p>
-    <w:p>
-      <w:pPr>
-        <w:tabs>
-          <w:tab w:val="left" w:pos="720"/>
-        </w:tabs>
-        <w:ind w:left="720"/>
-      </w:pPr>
-      <w:r>
-        <w:t>Req0208: Tutors can</w:t>
-      </w:r>
-      <w:r>
-        <w:t xml:space="preserve"> view statistics on their tutoring of specific courses.</w:t>
-      </w:r>
-    </w:p>
-    <w:p>
-      <w:pPr>
-        <w:tabs>
-          <w:tab w:val="left" w:pos="720"/>
-        </w:tabs>
-        <w:ind w:left="720"/>
-      </w:pPr>
-      <w:r>
-        <w:t>Req0209: Tutors can view statistics on their tutoring to specific students.</w:t>
-      </w:r>
-    </w:p>
-    <w:p>
-      <w:pPr>
-        <w:tabs>
-          <w:tab w:val="left" w:pos="720"/>
-        </w:tabs>
-        <w:ind w:left="720"/>
-      </w:pPr>
-      <w:r>
-        <w:t>Req0210: Tutors can view statistics on their tutoring of courses within a specific course year (Freshman, Sophomore, Junior, Senior).</w:t>
-      </w:r>
-    </w:p>
-    <w:p>
-      <w:pPr>
-        <w:tabs>
-          <w:tab w:val="left" w:pos="720"/>
-        </w:tabs>
-        <w:ind w:left="720"/>
-      </w:pPr>
-      <w:r>
-        <w:t>Req0211: Tutors can send students messages regarding their tutoring session.</w:t>
-      </w:r>
-    </w:p>
-    <w:p>
-      <w:pPr>
-        <w:tabs>
-          <w:tab w:val="left" w:pos="720"/>
-        </w:tabs>
-        <w:ind w:left="720"/>
-      </w:pPr>
-      <w:r>
-        <w:lastRenderedPageBreak/>
-        <w:t>Req0212: Tutors can make notes about specific students which are viewable only to other tutors and administrators.</w:t>
-      </w:r>
-    </w:p>
-    <w:p/>
     <w:sectPr>
       <w:pgSz w:w="12240" w:h="15840"/>
       <w:pgMar w:top="1440" w:right="1440" w:bottom="1440" w:left="1440" w:header="720" w:footer="720" w:gutter="0"/>
@@ -925,7 +1423,6 @@
   <w:style w:type="character" w:default="1" w:styleId="DefaultParagraphFont">
     <w:name w:val="Default Paragraph Font"/>
     <w:uiPriority w:val="1"/>
-    <w:semiHidden/>
     <w:unhideWhenUsed/>
   </w:style>
   <w:style w:type="table" w:default="1" w:styleId="TableNormal">

</xml_diff>

<commit_message>
Added supervisor requirements and updated UMLs
</commit_message>
<xml_diff>
--- a/Requirements/Functional_Requirements.docx
+++ b/Requirements/Functional_Requirements.docx
@@ -97,7 +97,13 @@
         <w:t>istrator</w:t>
       </w:r>
       <w:r>
-        <w:t xml:space="preserve"> home page.</w:t>
+        <w:t xml:space="preserve"> </w:t>
+      </w:r>
+      <w:r>
+        <w:t>dashboard</w:t>
+      </w:r>
+      <w:r>
+        <w:t>.</w:t>
       </w:r>
     </w:p>
     <w:p>
@@ -111,41 +117,236 @@
         <w:t xml:space="preserve">Req0102: </w:t>
       </w:r>
       <w:r>
-        <w:t>Administrators can create and delete tutor groups.</w:t>
-      </w:r>
-    </w:p>
-    <w:p>
-      <w:pPr>
-        <w:tabs>
-          <w:tab w:val="left" w:pos="720"/>
-        </w:tabs>
-        <w:ind w:left="720"/>
-      </w:pPr>
-      <w:r>
-        <w:t xml:space="preserve">Req0103: </w:t>
-      </w:r>
-      <w:r>
-        <w:t>Administrators can send invites to tutors so they can activate create and/or activate account as a tutor.</w:t>
-      </w:r>
-    </w:p>
-    <w:p>
-      <w:pPr>
-        <w:tabs>
-          <w:tab w:val="left" w:pos="720"/>
-        </w:tabs>
-        <w:ind w:left="720"/>
-      </w:pPr>
-      <w:r>
-        <w:t xml:space="preserve">Req0104: </w:t>
-      </w:r>
-      <w:r>
-        <w:t xml:space="preserve">Administrators can set account expirations </w:t>
-      </w:r>
-      <w:r>
-        <w:t xml:space="preserve">dates </w:t>
-      </w:r>
-      <w:r>
-        <w:t xml:space="preserve">for </w:t>
+        <w:t>Administrators can</w:t>
+      </w:r>
+      <w:r>
+        <w:t xml:space="preserve"> create, modify or delete any user account or account information.</w:t>
+      </w:r>
+    </w:p>
+    <w:p>
+      <w:pPr>
+        <w:tabs>
+          <w:tab w:val="left" w:pos="720"/>
+        </w:tabs>
+        <w:ind w:left="720"/>
+      </w:pPr>
+      <w:r>
+        <w:t>Req010</w:t>
+      </w:r>
+      <w:r>
+        <w:t>3</w:t>
+      </w:r>
+      <w:r>
+        <w:t xml:space="preserve">: </w:t>
+      </w:r>
+      <w:r>
+        <w:t xml:space="preserve">Administrators can </w:t>
+      </w:r>
+      <w:r>
+        <w:t>create, modify or delete supervisor accounts.</w:t>
+      </w:r>
+    </w:p>
+    <w:p>
+      <w:pPr>
+        <w:tabs>
+          <w:tab w:val="left" w:pos="720"/>
+        </w:tabs>
+        <w:ind w:left="720"/>
+      </w:pPr>
+      <w:r>
+        <w:t>Req010</w:t>
+      </w:r>
+      <w:r>
+        <w:t>4</w:t>
+      </w:r>
+      <w:r>
+        <w:t xml:space="preserve">: Administrators can </w:t>
+      </w:r>
+      <w:r>
+        <w:t xml:space="preserve">generate all system reports (user account management, </w:t>
+      </w:r>
+      <w:r>
+        <w:t>logins</w:t>
+      </w:r>
+      <w:r>
+        <w:t>,</w:t>
+      </w:r>
+      <w:r>
+        <w:t xml:space="preserve"> </w:t>
+      </w:r>
+      <w:r>
+        <w:t>supervisor</w:t>
+      </w:r>
+      <w:r>
+        <w:t>, tutor and student analytic reports</w:t>
+      </w:r>
+      <w:r>
+        <w:t>).</w:t>
+      </w:r>
+    </w:p>
+    <w:p>
+      <w:pPr>
+        <w:pStyle w:val="Heading2"/>
+        <w:tabs>
+          <w:tab w:val="left" w:pos="360"/>
+        </w:tabs>
+      </w:pPr>
+      <w:r>
+        <w:tab/>
+      </w:r>
+      <w:r>
+        <w:t>Supervisor</w:t>
+      </w:r>
+      <w:r>
+        <w:t>s</w:t>
+      </w:r>
+    </w:p>
+    <w:p>
+      <w:pPr>
+        <w:tabs>
+          <w:tab w:val="left" w:pos="720"/>
+        </w:tabs>
+        <w:ind w:left="720"/>
+      </w:pPr>
+      <w:r>
+        <w:t>Req0</w:t>
+      </w:r>
+      <w:r>
+        <w:t>2</w:t>
+      </w:r>
+      <w:r>
+        <w:t xml:space="preserve">00: </w:t>
+      </w:r>
+      <w:r>
+        <w:t>Supervisors</w:t>
+      </w:r>
+      <w:r>
+        <w:t xml:space="preserve"> can login into the application with their user ID and password.</w:t>
+      </w:r>
+    </w:p>
+    <w:p>
+      <w:pPr>
+        <w:tabs>
+          <w:tab w:val="left" w:pos="720"/>
+        </w:tabs>
+        <w:ind w:left="720"/>
+      </w:pPr>
+      <w:r>
+        <w:t>Req0</w:t>
+      </w:r>
+      <w:r>
+        <w:t>2</w:t>
+      </w:r>
+      <w:r>
+        <w:t xml:space="preserve">01: Successful login of the </w:t>
+      </w:r>
+      <w:r>
+        <w:t>s</w:t>
+      </w:r>
+      <w:r>
+        <w:t>upervisor</w:t>
+      </w:r>
+      <w:r>
+        <w:t xml:space="preserve"> </w:t>
+      </w:r>
+      <w:r>
+        <w:t xml:space="preserve">should default their view to the </w:t>
+      </w:r>
+      <w:r>
+        <w:t>supervisor</w:t>
+      </w:r>
+      <w:r>
+        <w:t xml:space="preserve"> </w:t>
+      </w:r>
+      <w:r>
+        <w:t>dashboard</w:t>
+      </w:r>
+      <w:r>
+        <w:t>.</w:t>
+      </w:r>
+    </w:p>
+    <w:p>
+      <w:pPr>
+        <w:tabs>
+          <w:tab w:val="left" w:pos="720"/>
+        </w:tabs>
+        <w:ind w:left="720"/>
+      </w:pPr>
+      <w:r>
+        <w:t>Req0</w:t>
+      </w:r>
+      <w:r>
+        <w:t>2</w:t>
+      </w:r>
+      <w:r>
+        <w:t xml:space="preserve">02: </w:t>
+      </w:r>
+      <w:r>
+        <w:t>Supervisors</w:t>
+      </w:r>
+      <w:r>
+        <w:t xml:space="preserve"> can create and delete tutor groups.</w:t>
+      </w:r>
+    </w:p>
+    <w:p>
+      <w:pPr>
+        <w:tabs>
+          <w:tab w:val="left" w:pos="720"/>
+        </w:tabs>
+        <w:ind w:left="720"/>
+      </w:pPr>
+      <w:r>
+        <w:t>Req0</w:t>
+      </w:r>
+      <w:r>
+        <w:t>2</w:t>
+      </w:r>
+      <w:r>
+        <w:t xml:space="preserve">03: </w:t>
+      </w:r>
+      <w:r>
+        <w:t>Supervisors</w:t>
+      </w:r>
+      <w:r>
+        <w:t xml:space="preserve"> </w:t>
+      </w:r>
+      <w:r>
+        <w:t xml:space="preserve">can </w:t>
+      </w:r>
+      <w:r>
+        <w:t>assign and activate accounts as tutors</w:t>
+      </w:r>
+      <w:r>
+        <w:t>.</w:t>
+      </w:r>
+    </w:p>
+    <w:p>
+      <w:pPr>
+        <w:tabs>
+          <w:tab w:val="left" w:pos="720"/>
+        </w:tabs>
+        <w:ind w:left="720"/>
+      </w:pPr>
+      <w:r>
+        <w:t>Req0</w:t>
+      </w:r>
+      <w:r>
+        <w:t>2</w:t>
+      </w:r>
+      <w:r>
+        <w:t xml:space="preserve">04: </w:t>
+      </w:r>
+      <w:r>
+        <w:t>Supervisors</w:t>
+      </w:r>
+      <w:r>
+        <w:t xml:space="preserve"> </w:t>
+      </w:r>
+      <w:r>
+        <w:t xml:space="preserve">can set account expirations dates for </w:t>
+      </w:r>
+      <w:r>
+        <w:t xml:space="preserve">tutor </w:t>
       </w:r>
       <w:r>
         <w:t>accounts.</w:t>
@@ -159,57 +360,84 @@
         <w:ind w:left="720"/>
       </w:pPr>
       <w:r>
-        <w:t>Req0105: Administrators can lock and unlock accounts.</w:t>
-      </w:r>
-    </w:p>
-    <w:p>
-      <w:pPr>
-        <w:tabs>
-          <w:tab w:val="left" w:pos="720"/>
-        </w:tabs>
-        <w:ind w:left="720"/>
-      </w:pPr>
-      <w:r>
-        <w:t>Req0106: Administrators can view account activity logs (login, logout, check-in, check-out, statistics)</w:t>
-      </w:r>
-    </w:p>
-    <w:p>
-      <w:pPr>
-        <w:tabs>
-          <w:tab w:val="left" w:pos="720"/>
-        </w:tabs>
-        <w:ind w:left="720"/>
-      </w:pPr>
-      <w:r>
-        <w:t>Req0107: Administrators can view tutor ratings.</w:t>
-      </w:r>
-    </w:p>
-    <w:p>
-      <w:pPr>
-        <w:tabs>
-          <w:tab w:val="left" w:pos="720"/>
-        </w:tabs>
-        <w:ind w:left="720"/>
-      </w:pPr>
-      <w:r>
-        <w:t>Req010</w:t>
-      </w:r>
-      <w:r>
-        <w:t>8</w:t>
-      </w:r>
-      <w:r>
-        <w:t xml:space="preserve">: Administrators can view </w:t>
-      </w:r>
-      <w:r>
-        <w:t>tutor notes of students.</w:t>
-      </w:r>
-    </w:p>
-    <w:p>
-      <w:pPr>
-        <w:tabs>
-          <w:tab w:val="left" w:pos="720"/>
-        </w:tabs>
-        <w:ind w:left="720"/>
+        <w:t>Req0</w:t>
+      </w:r>
+      <w:r>
+        <w:t>2</w:t>
+      </w:r>
+      <w:r>
+        <w:t>0</w:t>
+      </w:r>
+      <w:r>
+        <w:t>5</w:t>
+      </w:r>
+      <w:r>
+        <w:t xml:space="preserve">: </w:t>
+      </w:r>
+      <w:r>
+        <w:t>Supervisors</w:t>
+      </w:r>
+      <w:r>
+        <w:t xml:space="preserve"> </w:t>
+      </w:r>
+      <w:r>
+        <w:t>can view tutor ratings.</w:t>
+      </w:r>
+    </w:p>
+    <w:p>
+      <w:pPr>
+        <w:tabs>
+          <w:tab w:val="left" w:pos="720"/>
+        </w:tabs>
+        <w:ind w:left="720"/>
+      </w:pPr>
+      <w:r>
+        <w:t>Req0</w:t>
+      </w:r>
+      <w:r>
+        <w:t>2</w:t>
+      </w:r>
+      <w:r>
+        <w:t>0</w:t>
+      </w:r>
+      <w:r>
+        <w:t>6</w:t>
+      </w:r>
+      <w:r>
+        <w:t xml:space="preserve">: </w:t>
+      </w:r>
+      <w:r>
+        <w:t>Supervisors</w:t>
+      </w:r>
+      <w:r>
+        <w:t xml:space="preserve"> </w:t>
+      </w:r>
+      <w:r>
+        <w:t>can view tutor notes of students.</w:t>
+      </w:r>
+    </w:p>
+    <w:p>
+      <w:pPr>
+        <w:tabs>
+          <w:tab w:val="left" w:pos="720"/>
+        </w:tabs>
+        <w:ind w:left="720"/>
+      </w:pPr>
+      <w:r>
+        <w:t>Req020</w:t>
+      </w:r>
+      <w:r>
+        <w:t>7</w:t>
+      </w:r>
+      <w:r>
+        <w:t>: Supervisors can generate account activity reports (user logins, workday logins, check-in\out, tutor and student analytic reports).</w:t>
+      </w:r>
+    </w:p>
+    <w:p>
+      <w:pPr>
+        <w:tabs>
+          <w:tab w:val="left" w:pos="720"/>
+        </w:tabs>
       </w:pPr>
     </w:p>
     <w:p>
@@ -235,310 +463,366 @@
         <w:t>Req0</w:t>
       </w:r>
       <w:r>
+        <w:t>3</w:t>
+      </w:r>
+      <w:r>
+        <w:t xml:space="preserve">00: </w:t>
+      </w:r>
+      <w:r>
+        <w:t>Tutor</w:t>
+      </w:r>
+      <w:r>
+        <w:t>s can login into the application with their user ID and password.</w:t>
+      </w:r>
+    </w:p>
+    <w:p>
+      <w:pPr>
+        <w:tabs>
+          <w:tab w:val="left" w:pos="720"/>
+        </w:tabs>
+        <w:ind w:left="720"/>
+      </w:pPr>
+      <w:r>
+        <w:t>Req0</w:t>
+      </w:r>
+      <w:r>
+        <w:t>3</w:t>
+      </w:r>
+      <w:r>
+        <w:t xml:space="preserve">01: Successful login of the </w:t>
+      </w:r>
+      <w:r>
+        <w:t>tutor</w:t>
+      </w:r>
+      <w:r>
+        <w:t xml:space="preserve"> should default their view to the </w:t>
+      </w:r>
+      <w:r>
+        <w:t>tutor</w:t>
+      </w:r>
+      <w:r>
+        <w:t xml:space="preserve"> </w:t>
+      </w:r>
+      <w:r>
+        <w:t>dashboard</w:t>
+      </w:r>
+      <w:r>
+        <w:t>.</w:t>
+      </w:r>
+    </w:p>
+    <w:p>
+      <w:pPr>
+        <w:tabs>
+          <w:tab w:val="left" w:pos="720"/>
+        </w:tabs>
+        <w:ind w:left="720"/>
+      </w:pPr>
+      <w:r>
+        <w:t>Req0</w:t>
+      </w:r>
+      <w:r>
+        <w:t>3</w:t>
+      </w:r>
+      <w:r>
+        <w:t xml:space="preserve">02: </w:t>
+      </w:r>
+      <w:r>
+        <w:t>Tutors can choose from list of departments they are an associated tutor of.</w:t>
+      </w:r>
+    </w:p>
+    <w:p>
+      <w:pPr>
+        <w:tabs>
+          <w:tab w:val="left" w:pos="720"/>
+        </w:tabs>
+        <w:ind w:left="720"/>
+      </w:pPr>
+      <w:r>
+        <w:t>Req0</w:t>
+      </w:r>
+      <w:r>
+        <w:t>3</w:t>
+      </w:r>
+      <w:r>
+        <w:t xml:space="preserve">03: </w:t>
+      </w:r>
+      <w:r>
+        <w:t>Tutors can clock</w:t>
+      </w:r>
+      <w:r>
+        <w:t>-</w:t>
+      </w:r>
+      <w:r>
+        <w:t>in</w:t>
+      </w:r>
+      <w:r>
+        <w:t>\out</w:t>
+      </w:r>
+      <w:r>
+        <w:t xml:space="preserve"> of their tutoring workday.</w:t>
+      </w:r>
+    </w:p>
+    <w:p>
+      <w:pPr>
+        <w:tabs>
+          <w:tab w:val="left" w:pos="720"/>
+        </w:tabs>
+        <w:ind w:left="720"/>
+      </w:pPr>
+      <w:r>
+        <w:t>Req0</w:t>
+      </w:r>
+      <w:r>
+        <w:t>3</w:t>
+      </w:r>
+      <w:r>
+        <w:t>04: Tutor</w:t>
+      </w:r>
+      <w:r>
+        <w:t xml:space="preserve"> session</w:t>
+      </w:r>
+      <w:r>
+        <w:t xml:space="preserve"> QR code</w:t>
+      </w:r>
+      <w:r>
+        <w:t xml:space="preserve">s are generated during clock-in </w:t>
+      </w:r>
+      <w:r>
+        <w:t>to use for check-in purposes for tutoring sessions.</w:t>
+      </w:r>
+    </w:p>
+    <w:p>
+      <w:pPr>
+        <w:tabs>
+          <w:tab w:val="left" w:pos="720"/>
+        </w:tabs>
+        <w:ind w:left="720"/>
+      </w:pPr>
+      <w:r>
+        <w:t>Req0</w:t>
+      </w:r>
+      <w:r>
+        <w:t>3</w:t>
+      </w:r>
+      <w:r>
+        <w:t>0</w:t>
+      </w:r>
+      <w:r>
+        <w:t>5</w:t>
+      </w:r>
+      <w:r>
+        <w:t xml:space="preserve">: </w:t>
+      </w:r>
+      <w:r>
+        <w:t xml:space="preserve">Tutors can check-in a student into a tutoring session </w:t>
+      </w:r>
+      <w:r>
+        <w:t>using</w:t>
+      </w:r>
+      <w:r>
+        <w:t xml:space="preserve"> a QR code.</w:t>
+      </w:r>
+    </w:p>
+    <w:p>
+      <w:pPr>
+        <w:tabs>
+          <w:tab w:val="left" w:pos="720"/>
+        </w:tabs>
+        <w:ind w:left="720"/>
+      </w:pPr>
+      <w:r>
+        <w:t>Req0</w:t>
+      </w:r>
+      <w:r>
+        <w:t>3</w:t>
+      </w:r>
+      <w:r>
+        <w:t>0</w:t>
+      </w:r>
+      <w:r>
+        <w:t>6</w:t>
+      </w:r>
+      <w:r>
+        <w:t xml:space="preserve">: </w:t>
+      </w:r>
+      <w:r>
+        <w:t>Tutors can check-in a student into a tutoring session by the student’s login ID.</w:t>
+      </w:r>
+    </w:p>
+    <w:p>
+      <w:pPr>
+        <w:tabs>
+          <w:tab w:val="left" w:pos="720"/>
+        </w:tabs>
+        <w:ind w:left="720"/>
+      </w:pPr>
+      <w:r>
+        <w:t>Req0307: Tutors can check-out a student manually.</w:t>
+      </w:r>
+    </w:p>
+    <w:p>
+      <w:pPr>
+        <w:tabs>
+          <w:tab w:val="left" w:pos="720"/>
+        </w:tabs>
+        <w:ind w:left="720"/>
+      </w:pPr>
+      <w:r>
+        <w:lastRenderedPageBreak/>
+        <w:t>Req0</w:t>
+      </w:r>
+      <w:r>
+        <w:t>3</w:t>
+      </w:r>
+      <w:r>
+        <w:t>0</w:t>
+      </w:r>
+      <w:r>
+        <w:t>8</w:t>
+      </w:r>
+      <w:r>
+        <w:t xml:space="preserve">: </w:t>
+      </w:r>
+      <w:r>
+        <w:t>Tutors can view and change their account information.</w:t>
+      </w:r>
+    </w:p>
+    <w:p>
+      <w:pPr>
+        <w:tabs>
+          <w:tab w:val="left" w:pos="720"/>
+        </w:tabs>
+        <w:ind w:left="720"/>
+      </w:pPr>
+      <w:r>
+        <w:t>Req0</w:t>
+      </w:r>
+      <w:r>
+        <w:t>3</w:t>
+      </w:r>
+      <w:r>
+        <w:t>09</w:t>
+      </w:r>
+      <w:r>
+        <w:t>: Tutors can</w:t>
+      </w:r>
+      <w:r>
+        <w:t xml:space="preserve"> view statistics on their tutoring of specific courses.</w:t>
+      </w:r>
+    </w:p>
+    <w:p>
+      <w:pPr>
+        <w:tabs>
+          <w:tab w:val="left" w:pos="720"/>
+        </w:tabs>
+        <w:ind w:left="720"/>
+      </w:pPr>
+      <w:r>
+        <w:t>Req0</w:t>
+      </w:r>
+      <w:r>
+        <w:t>3</w:t>
+      </w:r>
+      <w:r>
+        <w:t>1</w:t>
+      </w:r>
+      <w:r>
+        <w:t>0</w:t>
+      </w:r>
+      <w:r>
+        <w:t>: Tutors can view statistics on their tutoring to specific students.</w:t>
+      </w:r>
+    </w:p>
+    <w:p>
+      <w:pPr>
+        <w:tabs>
+          <w:tab w:val="left" w:pos="720"/>
+        </w:tabs>
+        <w:ind w:left="720"/>
+      </w:pPr>
+      <w:r>
+        <w:t>Req0</w:t>
+      </w:r>
+      <w:r>
+        <w:t>3</w:t>
+      </w:r>
+      <w:r>
+        <w:t>1</w:t>
+      </w:r>
+      <w:r>
+        <w:t>1</w:t>
+      </w:r>
+      <w:r>
+        <w:t>: Tutors can view statistics on their tutoring of courses within a specific course year (Freshman, Sophomore, Junior, Senior).</w:t>
+      </w:r>
+    </w:p>
+    <w:p>
+      <w:pPr>
+        <w:tabs>
+          <w:tab w:val="left" w:pos="720"/>
+        </w:tabs>
+        <w:ind w:left="720"/>
+      </w:pPr>
+      <w:r>
+        <w:t>Req0</w:t>
+      </w:r>
+      <w:r>
+        <w:t>3</w:t>
+      </w:r>
+      <w:r>
+        <w:t>1</w:t>
+      </w:r>
+      <w:r>
         <w:t>2</w:t>
       </w:r>
       <w:r>
-        <w:t xml:space="preserve">00: </w:t>
-      </w:r>
-      <w:r>
-        <w:t>Tutor</w:t>
-      </w:r>
-      <w:r>
-        <w:t>s can login into the application with their user ID and password.</w:t>
-      </w:r>
-    </w:p>
-    <w:p>
-      <w:pPr>
-        <w:tabs>
-          <w:tab w:val="left" w:pos="720"/>
-        </w:tabs>
-        <w:ind w:left="720"/>
-      </w:pPr>
-      <w:r>
-        <w:t>Req0</w:t>
-      </w:r>
-      <w:r>
-        <w:t>2</w:t>
-      </w:r>
-      <w:r>
-        <w:t xml:space="preserve">01: Successful login of the </w:t>
-      </w:r>
-      <w:r>
-        <w:t>tutor</w:t>
-      </w:r>
-      <w:r>
-        <w:t xml:space="preserve"> should default their view to the </w:t>
-      </w:r>
-      <w:r>
-        <w:t>tutor</w:t>
-      </w:r>
-      <w:r>
-        <w:t xml:space="preserve"> home page.</w:t>
-      </w:r>
-    </w:p>
-    <w:p>
-      <w:pPr>
-        <w:tabs>
-          <w:tab w:val="left" w:pos="720"/>
-        </w:tabs>
-        <w:ind w:left="720"/>
-      </w:pPr>
-      <w:r>
-        <w:t>Req0</w:t>
-      </w:r>
-      <w:r>
-        <w:t>2</w:t>
-      </w:r>
-      <w:r>
-        <w:t xml:space="preserve">02: </w:t>
-      </w:r>
-      <w:r>
-        <w:t>Tutors can choose from list of departments they are an associated tutor of.</w:t>
-      </w:r>
-    </w:p>
-    <w:p>
-      <w:pPr>
-        <w:tabs>
-          <w:tab w:val="left" w:pos="720"/>
-        </w:tabs>
-        <w:ind w:left="720"/>
-      </w:pPr>
-      <w:r>
-        <w:t>Req0</w:t>
-      </w:r>
-      <w:r>
-        <w:t>2</w:t>
-      </w:r>
-      <w:r>
-        <w:t xml:space="preserve">03: </w:t>
-      </w:r>
-      <w:r>
-        <w:t>Tutors can clock in and clock out of their tutoring workday.</w:t>
-      </w:r>
-    </w:p>
-    <w:p>
-      <w:pPr>
-        <w:tabs>
-          <w:tab w:val="left" w:pos="720"/>
-        </w:tabs>
-        <w:ind w:left="720"/>
-      </w:pPr>
-      <w:r>
-        <w:t>Req0204: Tutors can generate a QR code to use for check-in purposes for tutoring sessions.</w:t>
-      </w:r>
-    </w:p>
-    <w:p>
-      <w:pPr>
-        <w:tabs>
-          <w:tab w:val="left" w:pos="720"/>
-        </w:tabs>
-        <w:ind w:left="720"/>
-      </w:pPr>
-      <w:r>
-        <w:t>Req0</w:t>
-      </w:r>
-      <w:r>
-        <w:t>2</w:t>
-      </w:r>
-      <w:r>
-        <w:t>0</w:t>
-      </w:r>
-      <w:r>
-        <w:t>5</w:t>
-      </w:r>
-      <w:r>
-        <w:t xml:space="preserve">: </w:t>
-      </w:r>
-      <w:r>
-        <w:t xml:space="preserve">Tutors can check-in a student into a tutoring session </w:t>
-      </w:r>
-      <w:r>
-        <w:t>using</w:t>
-      </w:r>
-      <w:r>
-        <w:t xml:space="preserve"> a QR code.</w:t>
-      </w:r>
-    </w:p>
-    <w:p>
-      <w:pPr>
-        <w:tabs>
-          <w:tab w:val="left" w:pos="720"/>
-        </w:tabs>
-        <w:ind w:left="720"/>
-      </w:pPr>
-      <w:r>
-        <w:t>Req0</w:t>
-      </w:r>
-      <w:r>
-        <w:t>2</w:t>
-      </w:r>
-      <w:r>
-        <w:t>0</w:t>
-      </w:r>
-      <w:r>
-        <w:t>6</w:t>
-      </w:r>
-      <w:r>
-        <w:t xml:space="preserve">: </w:t>
-      </w:r>
-      <w:r>
-        <w:t>Tutors can check-in a student into a tutoring session by the student’s login ID.</w:t>
-      </w:r>
-    </w:p>
-    <w:p>
-      <w:pPr>
-        <w:tabs>
-          <w:tab w:val="left" w:pos="720"/>
-        </w:tabs>
-        <w:ind w:left="720"/>
-      </w:pPr>
-      <w:r>
-        <w:t>Req0</w:t>
-      </w:r>
-      <w:r>
-        <w:t>2</w:t>
-      </w:r>
-      <w:r>
-        <w:t>0</w:t>
-      </w:r>
-      <w:r>
-        <w:t>7</w:t>
-      </w:r>
-      <w:r>
-        <w:t xml:space="preserve">: </w:t>
-      </w:r>
-      <w:r>
-        <w:t>Tutors can view and change their account information.</w:t>
-      </w:r>
-    </w:p>
-    <w:p>
-      <w:pPr>
-        <w:tabs>
-          <w:tab w:val="left" w:pos="720"/>
-        </w:tabs>
-        <w:ind w:left="720"/>
-      </w:pPr>
-      <w:r>
-        <w:t>Req0</w:t>
-      </w:r>
-      <w:r>
-        <w:t>2</w:t>
-      </w:r>
-      <w:r>
-        <w:t>0</w:t>
-      </w:r>
-      <w:r>
-        <w:t>8</w:t>
-      </w:r>
-      <w:r>
-        <w:t xml:space="preserve">: </w:t>
-      </w:r>
-      <w:r>
-        <w:t>Tutors</w:t>
-      </w:r>
-      <w:r>
-        <w:t xml:space="preserve"> can view </w:t>
-      </w:r>
-      <w:r>
-        <w:t>their tutor</w:t>
-      </w:r>
-      <w:r>
-        <w:t xml:space="preserve"> activity logs (login, logout, </w:t>
-      </w:r>
-      <w:r>
-        <w:t xml:space="preserve">clock-in, clock-out, </w:t>
-      </w:r>
-      <w:r>
-        <w:t>check-in, check-out)</w:t>
-      </w:r>
-    </w:p>
-    <w:p>
-      <w:pPr>
-        <w:tabs>
-          <w:tab w:val="left" w:pos="720"/>
-        </w:tabs>
-        <w:ind w:left="720"/>
-      </w:pPr>
-      <w:r>
-        <w:t>Req020</w:t>
-      </w:r>
-      <w:r>
-        <w:t>9</w:t>
-      </w:r>
-      <w:r>
-        <w:t>: Tutors can</w:t>
-      </w:r>
-      <w:r>
-        <w:t xml:space="preserve"> view statistics on their tutoring of specific courses.</w:t>
-      </w:r>
-    </w:p>
-    <w:p>
-      <w:pPr>
-        <w:tabs>
-          <w:tab w:val="left" w:pos="720"/>
-        </w:tabs>
-        <w:ind w:left="720"/>
-      </w:pPr>
-      <w:r>
-        <w:t>Req02</w:t>
-      </w:r>
-      <w:r>
-        <w:t>10</w:t>
-      </w:r>
-      <w:r>
-        <w:t>: Tutors can view statistics on their tutoring to specific students.</w:t>
-      </w:r>
-    </w:p>
-    <w:p>
-      <w:pPr>
-        <w:tabs>
-          <w:tab w:val="left" w:pos="720"/>
-        </w:tabs>
-        <w:ind w:left="720"/>
-      </w:pPr>
-      <w:r>
-        <w:t>Req021</w:t>
+        <w:t>: Tutors can send students messages regarding their tutoring session.</w:t>
+      </w:r>
+    </w:p>
+    <w:p>
+      <w:pPr>
+        <w:tabs>
+          <w:tab w:val="left" w:pos="720"/>
+        </w:tabs>
+        <w:ind w:left="720"/>
+      </w:pPr>
+      <w:r>
+        <w:t>Req0</w:t>
+      </w:r>
+      <w:r>
+        <w:t>3</w:t>
       </w:r>
       <w:r>
         <w:t>1</w:t>
       </w:r>
       <w:r>
-        <w:t>: Tutors can view statistics on their tutoring of courses within a specific course year (Freshman, Sophomore, Junior, Senior).</w:t>
-      </w:r>
-    </w:p>
-    <w:p>
-      <w:pPr>
-        <w:tabs>
-          <w:tab w:val="left" w:pos="720"/>
-        </w:tabs>
-        <w:ind w:left="720"/>
-      </w:pPr>
-      <w:r>
-        <w:lastRenderedPageBreak/>
-        <w:t>Req021</w:t>
-      </w:r>
-      <w:r>
-        <w:t>2</w:t>
-      </w:r>
-      <w:r>
-        <w:t>: Tutors can send students messages regarding their tutoring session.</w:t>
-      </w:r>
-    </w:p>
-    <w:p>
-      <w:pPr>
-        <w:tabs>
-          <w:tab w:val="left" w:pos="720"/>
-        </w:tabs>
-        <w:ind w:left="720"/>
-      </w:pPr>
-      <w:r>
-        <w:t>Req021</w:t>
-      </w:r>
-      <w:r>
         <w:t>3</w:t>
       </w:r>
       <w:r>
-        <w:t>: Tutors can make notes about specific students which are viewable only to other tutors and administrators.</w:t>
+        <w:t xml:space="preserve">: Tutors can make notes about specific students which are viewable only to other tutors and </w:t>
+      </w:r>
+      <w:r>
+        <w:t>supervisors</w:t>
+      </w:r>
+      <w:r>
+        <w:t>.</w:t>
+      </w:r>
+    </w:p>
+    <w:p>
+      <w:pPr>
+        <w:tabs>
+          <w:tab w:val="left" w:pos="720"/>
+        </w:tabs>
+        <w:ind w:left="720"/>
+      </w:pPr>
+      <w:r>
+        <w:t>Req031</w:t>
+      </w:r>
+      <w:r>
+        <w:t>4</w:t>
+      </w:r>
+      <w:r>
+        <w:t>: Tutors can generate account activity reports (logins, workday logins, check-in\out, student analytic reports).</w:t>
       </w:r>
     </w:p>
     <w:p>
@@ -566,7 +850,13 @@
         <w:ind w:left="720"/>
       </w:pPr>
       <w:r>
-        <w:t xml:space="preserve">Req0300: </w:t>
+        <w:t>Req0</w:t>
+      </w:r>
+      <w:r>
+        <w:t>4</w:t>
+      </w:r>
+      <w:r>
+        <w:t xml:space="preserve">00: </w:t>
       </w:r>
       <w:r>
         <w:t>Student</w:t>
@@ -580,15 +870,27 @@
         <w:ind w:left="720"/>
       </w:pPr>
       <w:r>
-        <w:t>Req0301: Successful login of the student should default their view to the student home page.</w:t>
-      </w:r>
-    </w:p>
-    <w:p>
-      <w:pPr>
-        <w:ind w:left="720"/>
-      </w:pPr>
-      <w:r>
-        <w:t>Req0302: Students</w:t>
+        <w:t>Req0</w:t>
+      </w:r>
+      <w:r>
+        <w:t>4</w:t>
+      </w:r>
+      <w:r>
+        <w:t>01: Successful login of the student should default their view to the student home page.</w:t>
+      </w:r>
+    </w:p>
+    <w:p>
+      <w:pPr>
+        <w:ind w:left="720"/>
+      </w:pPr>
+      <w:r>
+        <w:t>Req0</w:t>
+      </w:r>
+      <w:r>
+        <w:t>4</w:t>
+      </w:r>
+      <w:r>
+        <w:t>02: Students</w:t>
       </w:r>
       <w:r>
         <w:t xml:space="preserve"> must choose the tutor group they want to use</w:t>
@@ -599,7 +901,13 @@
         <w:ind w:left="720"/>
       </w:pPr>
       <w:r>
-        <w:t>Req0303: Students c</w:t>
+        <w:t>Req0</w:t>
+      </w:r>
+      <w:r>
+        <w:t>4</w:t>
+      </w:r>
+      <w:r>
+        <w:t>03: Students c</w:t>
       </w:r>
       <w:r>
         <w:t xml:space="preserve">an </w:t>
@@ -616,23 +924,41 @@
         <w:ind w:left="720"/>
       </w:pPr>
       <w:r>
-        <w:t>Req0304: Students can check-in to tutoring sessions by lookup of tutor and entering the course. Tutor receives confirmation message to approve</w:t>
-      </w:r>
-    </w:p>
-    <w:p>
-      <w:pPr>
-        <w:ind w:left="720"/>
-      </w:pPr>
-      <w:r>
-        <w:t>Req0305: Students can check-in to tutoring sessions by entering their login ID on the tutor’s interface.</w:t>
-      </w:r>
-    </w:p>
-    <w:p>
-      <w:pPr>
-        <w:ind w:left="720"/>
-      </w:pPr>
-      <w:r>
-        <w:t xml:space="preserve">Req0306: Students can </w:t>
+        <w:t>Req0</w:t>
+      </w:r>
+      <w:r>
+        <w:t>4</w:t>
+      </w:r>
+      <w:r>
+        <w:t>04: Students can check-in to tutoring sessions by lookup of tutor and entering the course. Tutor receives confirmation message to approve</w:t>
+      </w:r>
+    </w:p>
+    <w:p>
+      <w:pPr>
+        <w:ind w:left="720"/>
+      </w:pPr>
+      <w:r>
+        <w:t>Req0</w:t>
+      </w:r>
+      <w:r>
+        <w:t>4</w:t>
+      </w:r>
+      <w:r>
+        <w:t>05: Students can check-in to tutoring sessions by entering their login ID on the tutor’s interface.</w:t>
+      </w:r>
+    </w:p>
+    <w:p>
+      <w:pPr>
+        <w:ind w:left="720"/>
+      </w:pPr>
+      <w:r>
+        <w:t>Req0</w:t>
+      </w:r>
+      <w:r>
+        <w:t>4</w:t>
+      </w:r>
+      <w:r>
+        <w:t xml:space="preserve">06: Students can </w:t>
       </w:r>
       <w:r>
         <w:t xml:space="preserve">view </w:t>
@@ -652,120 +978,127 @@
         <w:ind w:left="720"/>
       </w:pPr>
       <w:r>
-        <w:t>Req030</w:t>
-      </w:r>
-      <w:r>
-        <w:t>7</w:t>
+        <w:t>Req0</w:t>
+      </w:r>
+      <w:r>
+        <w:t>4</w:t>
+      </w:r>
+      <w:r>
+        <w:t>0</w:t>
+      </w:r>
+      <w:r>
+        <w:t>8</w:t>
       </w:r>
       <w:r>
         <w:t>: Students can</w:t>
       </w:r>
       <w:r>
-        <w:t xml:space="preserve"> view their activity logs (login, logout, check-in, check-out)</w:t>
-      </w:r>
-    </w:p>
-    <w:p>
-      <w:pPr>
-        <w:ind w:left="720"/>
-      </w:pPr>
-      <w:r>
-        <w:t>Req030</w:t>
-      </w:r>
-      <w:r>
-        <w:t>8</w:t>
+        <w:t xml:space="preserve"> view statistics on the tutors they had tutoring sessions with.</w:t>
+      </w:r>
+    </w:p>
+    <w:p>
+      <w:pPr>
+        <w:ind w:left="720"/>
+      </w:pPr>
+      <w:r>
+        <w:t>Req0</w:t>
+      </w:r>
+      <w:r>
+        <w:t>4</w:t>
+      </w:r>
+      <w:r>
+        <w:t>0</w:t>
+      </w:r>
+      <w:r>
+        <w:t>9</w:t>
       </w:r>
       <w:r>
         <w:t>: Students can</w:t>
       </w:r>
       <w:r>
-        <w:t xml:space="preserve"> view statistics on the tutors they had tutoring sessions with.</w:t>
-      </w:r>
-    </w:p>
-    <w:p>
-      <w:pPr>
-        <w:ind w:left="720"/>
-      </w:pPr>
-      <w:r>
-        <w:t>Req030</w:t>
-      </w:r>
-      <w:r>
-        <w:t>9</w:t>
+        <w:t xml:space="preserve"> view statistics on how often they go to tutors for each course.</w:t>
+      </w:r>
+    </w:p>
+    <w:p>
+      <w:pPr>
+        <w:ind w:left="720"/>
+      </w:pPr>
+      <w:r>
+        <w:t>Req0</w:t>
+      </w:r>
+      <w:r>
+        <w:t>4</w:t>
+      </w:r>
+      <w:r>
+        <w:t>10</w:t>
       </w:r>
       <w:r>
         <w:t>: Students can</w:t>
       </w:r>
       <w:r>
-        <w:t xml:space="preserve"> view statistics on how often they go to tutors for each course.</w:t>
-      </w:r>
-    </w:p>
-    <w:p>
-      <w:pPr>
-        <w:ind w:left="720"/>
-      </w:pPr>
-      <w:r>
-        <w:t>Req03</w:t>
-      </w:r>
-      <w:r>
-        <w:t>10</w:t>
+        <w:t xml:space="preserve"> view statistics on the courses they needed tutoring for.</w:t>
+      </w:r>
+    </w:p>
+    <w:p>
+      <w:pPr>
+        <w:ind w:left="720"/>
+      </w:pPr>
+      <w:r>
+        <w:t>Req0</w:t>
+      </w:r>
+      <w:r>
+        <w:t>4</w:t>
+      </w:r>
+      <w:r>
+        <w:t>11</w:t>
       </w:r>
       <w:r>
         <w:t>: Students can</w:t>
       </w:r>
       <w:r>
-        <w:t xml:space="preserve"> view statistics on the courses they needed tutoring for.</w:t>
-      </w:r>
-    </w:p>
-    <w:p>
-      <w:pPr>
-        <w:ind w:left="720"/>
-      </w:pPr>
-      <w:r>
-        <w:t>Req03</w:t>
-      </w:r>
-      <w:r>
-        <w:t>11</w:t>
+        <w:t xml:space="preserve"> send tutors messages and can view tutor’s hours.</w:t>
+      </w:r>
+    </w:p>
+    <w:p>
+      <w:pPr>
+        <w:ind w:left="720"/>
+      </w:pPr>
+      <w:r>
+        <w:t>Req0</w:t>
+      </w:r>
+      <w:r>
+        <w:t>4</w:t>
+      </w:r>
+      <w:r>
+        <w:t>12</w:t>
       </w:r>
       <w:r>
         <w:t>: Students can</w:t>
       </w:r>
       <w:r>
-        <w:t xml:space="preserve"> send tutors messages and can view tutor’s hours.</w:t>
-      </w:r>
-    </w:p>
-    <w:p>
-      <w:pPr>
-        <w:ind w:left="720"/>
-      </w:pPr>
-      <w:r>
-        <w:t>Req03</w:t>
-      </w:r>
-      <w:r>
-        <w:t>12</w:t>
+        <w:t xml:space="preserve"> view tutor ratings and reviews</w:t>
+      </w:r>
+      <w:r>
+        <w:t>.</w:t>
+      </w:r>
+    </w:p>
+    <w:p>
+      <w:pPr>
+        <w:ind w:left="720"/>
+      </w:pPr>
+      <w:r>
+        <w:t>Req0</w:t>
+      </w:r>
+      <w:r>
+        <w:t>4</w:t>
+      </w:r>
+      <w:r>
+        <w:t>13</w:t>
       </w:r>
       <w:r>
         <w:t>: Students can</w:t>
       </w:r>
       <w:r>
-        <w:t xml:space="preserve"> view tutor ratings and reviews</w:t>
-      </w:r>
-      <w:r>
-        <w:t>.</w:t>
-      </w:r>
-    </w:p>
-    <w:p>
-      <w:pPr>
-        <w:ind w:left="720"/>
-      </w:pPr>
-      <w:r>
-        <w:t>Req03</w:t>
-      </w:r>
-      <w:r>
-        <w:t>13</w:t>
-      </w:r>
-      <w:r>
-        <w:t>: Students can</w:t>
-      </w:r>
-      <w:r>
         <w:t xml:space="preserve"> rate tutor performance and leave review.</w:t>
       </w:r>
     </w:p>
@@ -773,6 +1106,33 @@
       <w:pPr>
         <w:ind w:left="720"/>
       </w:pPr>
+      <w:r>
+        <w:t xml:space="preserve">Req0407: Students can </w:t>
+      </w:r>
+      <w:r>
+        <w:t>generate account activity reports on</w:t>
+      </w:r>
+      <w:r>
+        <w:t xml:space="preserve"> their activity logs (login</w:t>
+      </w:r>
+      <w:r>
+        <w:t>s</w:t>
+      </w:r>
+      <w:r>
+        <w:t>, check-in</w:t>
+      </w:r>
+      <w:r>
+        <w:t xml:space="preserve">\out, tutoring session </w:t>
+      </w:r>
+      <w:r>
+        <w:t>analytic</w:t>
+      </w:r>
+      <w:r>
+        <w:t>s</w:t>
+      </w:r>
+      <w:r>
+        <w:t>)</w:t>
+      </w:r>
     </w:p>
     <w:p>
       <w:pPr>
@@ -785,6 +1145,7 @@
         <w:rPr>
           <w:rStyle w:val="Strong"/>
         </w:rPr>
+        <w:lastRenderedPageBreak/>
         <w:t>Non-Functional Requirements</w:t>
       </w:r>
     </w:p>
@@ -864,7 +1225,6 @@
         <w:ind w:left="720"/>
       </w:pPr>
       <w:r>
-        <w:lastRenderedPageBreak/>
         <w:t>Req040</w:t>
       </w:r>
       <w:r>
@@ -1007,14 +1367,27 @@
       <w:r>
         <w:t xml:space="preserve">Mozilla </w:t>
       </w:r>
-      <w:r>
-        <w:t>FireFox, etc)</w:t>
-      </w:r>
-    </w:p>
-    <w:p>
-      <w:pPr>
-        <w:ind w:left="720"/>
-      </w:pPr>
+      <w:proofErr w:type="spellStart"/>
+      <w:r>
+        <w:t>FireFox</w:t>
+      </w:r>
+      <w:proofErr w:type="spellEnd"/>
+      <w:r>
+        <w:t xml:space="preserve">, </w:t>
+      </w:r>
+      <w:r>
+        <w:t>Microsoft Internet Explorer</w:t>
+      </w:r>
+      <w:r>
+        <w:t>)</w:t>
+      </w:r>
+    </w:p>
+    <w:p>
+      <w:pPr>
+        <w:ind w:left="720"/>
+      </w:pPr>
+      <w:bookmarkStart w:id="0" w:name="_GoBack"/>
+      <w:bookmarkEnd w:id="0"/>
     </w:p>
     <w:p>
       <w:pPr>
@@ -1089,9 +1462,11 @@
       <w:r>
         <w:t xml:space="preserve">must store passwords in </w:t>
       </w:r>
+      <w:proofErr w:type="spellStart"/>
       <w:r>
         <w:t>bcrypt</w:t>
       </w:r>
+      <w:proofErr w:type="spellEnd"/>
       <w:r>
         <w:t xml:space="preserve"> hashes</w:t>
       </w:r>
@@ -1155,11 +1530,6 @@
       </w:r>
     </w:p>
     <w:p/>
-    <w:p>
-      <w:r>
-        <w:br w:type="page"/>
-      </w:r>
-    </w:p>
     <w:p>
       <w:pPr>
         <w:pStyle w:val="Heading1"/>
@@ -1184,7 +1554,10 @@
       </w:pPr>
       <w:r>
         <w:tab/>
-        <w:t>UML – Student</w:t>
+        <w:t xml:space="preserve">UML – </w:t>
+      </w:r>
+      <w:r>
+        <w:t>Administrator</w:t>
       </w:r>
     </w:p>
     <w:p/>
@@ -1200,8 +1573,8 @@
           <w:noProof/>
         </w:rPr>
         <w:drawing>
-          <wp:inline distT="0" distB="0" distL="0" distR="0" wp14:anchorId="2B8E045C" wp14:editId="024A0E93">
-            <wp:extent cx="4610100" cy="4591050"/>
+          <wp:inline distT="0" distB="0" distL="0" distR="0" wp14:anchorId="4F69171B" wp14:editId="0DA83B2E">
+            <wp:extent cx="4991100" cy="4171950"/>
             <wp:effectExtent l="0" t="0" r="0" b="0"/>
             <wp:docPr id="1" name="Picture 1"/>
             <wp:cNvGraphicFramePr>
@@ -1223,7 +1596,7 @@
                   <pic:spPr>
                     <a:xfrm>
                       <a:off x="0" y="0"/>
-                      <a:ext cx="4610100" cy="4591050"/>
+                      <a:ext cx="4991100" cy="4171950"/>
                     </a:xfrm>
                     <a:prstGeom prst="rect">
                       <a:avLst/>
@@ -1255,14 +1628,56 @@
         <w:tabs>
           <w:tab w:val="left" w:pos="360"/>
         </w:tabs>
-      </w:pPr>
-      <w:r>
+        <w:rPr>
+          <w:rStyle w:val="Strong"/>
+          <w:b w:val="0"/>
+          <w:bCs w:val="0"/>
+        </w:rPr>
+      </w:pPr>
+      <w:r>
+        <w:rPr>
+          <w:rStyle w:val="Strong"/>
+          <w:b w:val="0"/>
+          <w:bCs w:val="0"/>
+        </w:rPr>
         <w:lastRenderedPageBreak/>
         <w:tab/>
-        <w:t>UML – Tutor</w:t>
-      </w:r>
-    </w:p>
-    <w:p/>
+      </w:r>
+      <w:r>
+        <w:rPr>
+          <w:rStyle w:val="Strong"/>
+          <w:b w:val="0"/>
+          <w:bCs w:val="0"/>
+        </w:rPr>
+        <w:t xml:space="preserve">UML </w:t>
+      </w:r>
+      <w:r>
+        <w:rPr>
+          <w:rStyle w:val="Strong"/>
+          <w:b w:val="0"/>
+          <w:bCs w:val="0"/>
+        </w:rPr>
+        <w:t>–</w:t>
+      </w:r>
+      <w:r>
+        <w:rPr>
+          <w:rStyle w:val="Strong"/>
+          <w:b w:val="0"/>
+          <w:bCs w:val="0"/>
+        </w:rPr>
+        <w:t xml:space="preserve"> Supervisor</w:t>
+      </w:r>
+    </w:p>
+    <w:p>
+      <w:pPr>
+        <w:tabs>
+          <w:tab w:val="left" w:pos="720"/>
+        </w:tabs>
+      </w:pPr>
+      <w:r>
+        <w:tab/>
+      </w:r>
+    </w:p>
     <w:p>
       <w:pPr>
         <w:tabs>
@@ -1277,10 +1692,10 @@
           <w:noProof/>
         </w:rPr>
         <w:drawing>
-          <wp:inline distT="0" distB="0" distL="0" distR="0" wp14:anchorId="5B9FECAB" wp14:editId="2147355D">
-            <wp:extent cx="4610100" cy="5895975"/>
-            <wp:effectExtent l="0" t="0" r="0" b="9525"/>
-            <wp:docPr id="2" name="Picture 2"/>
+          <wp:inline distT="0" distB="0" distL="0" distR="0" wp14:anchorId="7C967E54" wp14:editId="347962F0">
+            <wp:extent cx="4991100" cy="5105400"/>
+            <wp:effectExtent l="0" t="0" r="0" b="0"/>
+            <wp:docPr id="5" name="Picture 5"/>
             <wp:cNvGraphicFramePr>
               <a:graphicFrameLocks xmlns:a="http://schemas.openxmlformats.org/drawingml/2006/main" noChangeAspect="1"/>
             </wp:cNvGraphicFramePr>
@@ -1300,7 +1715,7 @@
                   <pic:spPr>
                     <a:xfrm>
                       <a:off x="0" y="0"/>
-                      <a:ext cx="4610100" cy="5895975"/>
+                      <a:ext cx="4991100" cy="5105400"/>
                     </a:xfrm>
                     <a:prstGeom prst="rect">
                       <a:avLst/>
@@ -1313,12 +1728,11 @@
         </w:drawing>
       </w:r>
     </w:p>
-    <w:p>
-      <w:pPr>
-        <w:tabs>
-          <w:tab w:val="left" w:pos="720"/>
-        </w:tabs>
-      </w:pPr>
+    <w:p/>
+    <w:p>
+      <w:r>
+        <w:br w:type="page"/>
+      </w:r>
     </w:p>
     <w:p>
       <w:pPr>
@@ -1326,14 +1740,11 @@
         <w:tabs>
           <w:tab w:val="left" w:pos="360"/>
         </w:tabs>
-        <w:ind w:firstLine="360"/>
-      </w:pPr>
-      <w:r>
-        <w:br w:type="page"/>
-      </w:r>
+      </w:pPr>
       <w:r>
         <w:lastRenderedPageBreak/>
-        <w:t>UML – Administrators</w:t>
+        <w:tab/>
+        <w:t>UML – Tutor</w:t>
       </w:r>
     </w:p>
     <w:p/>
@@ -1351,10 +1762,10 @@
           <w:noProof/>
         </w:rPr>
         <w:drawing>
-          <wp:inline distT="0" distB="0" distL="0" distR="0" wp14:anchorId="3A4350DB" wp14:editId="4381A4EB">
-            <wp:extent cx="4876800" cy="5553075"/>
-            <wp:effectExtent l="0" t="0" r="0" b="9525"/>
-            <wp:docPr id="4" name="Picture 4"/>
+          <wp:inline distT="0" distB="0" distL="0" distR="0" wp14:anchorId="7057895E" wp14:editId="693DD342">
+            <wp:extent cx="4648200" cy="5562600"/>
+            <wp:effectExtent l="0" t="0" r="0" b="0"/>
+            <wp:docPr id="6" name="Picture 6"/>
             <wp:cNvGraphicFramePr>
               <a:graphicFrameLocks xmlns:a="http://schemas.openxmlformats.org/drawingml/2006/main" noChangeAspect="1"/>
             </wp:cNvGraphicFramePr>
@@ -1374,7 +1785,7 @@
                   <pic:spPr>
                     <a:xfrm>
                       <a:off x="0" y="0"/>
-                      <a:ext cx="4876800" cy="5553075"/>
+                      <a:ext cx="4648200" cy="5562600"/>
                     </a:xfrm>
                     <a:prstGeom prst="rect">
                       <a:avLst/>
@@ -1386,8 +1797,90 @@
           </wp:inline>
         </w:drawing>
       </w:r>
-      <w:bookmarkStart w:id="0" w:name="_GoBack"/>
-      <w:bookmarkEnd w:id="0"/>
+    </w:p>
+    <w:p>
+      <w:pPr>
+        <w:tabs>
+          <w:tab w:val="left" w:pos="720"/>
+        </w:tabs>
+      </w:pPr>
+    </w:p>
+    <w:p>
+      <w:pPr>
+        <w:pStyle w:val="Heading2"/>
+        <w:tabs>
+          <w:tab w:val="left" w:pos="360"/>
+        </w:tabs>
+        <w:ind w:firstLine="360"/>
+      </w:pPr>
+      <w:r>
+        <w:br w:type="page"/>
+      </w:r>
+      <w:r>
+        <w:lastRenderedPageBreak/>
+        <w:t xml:space="preserve">UML – </w:t>
+      </w:r>
+      <w:r>
+        <w:t>Student</w:t>
+      </w:r>
+    </w:p>
+    <w:p/>
+    <w:p>
+      <w:pPr>
+        <w:tabs>
+          <w:tab w:val="left" w:pos="720"/>
+        </w:tabs>
+      </w:pPr>
+      <w:r>
+        <w:tab/>
+      </w:r>
+      <w:r>
+        <w:rPr>
+          <w:noProof/>
+        </w:rPr>
+        <w:drawing>
+          <wp:inline distT="0" distB="0" distL="0" distR="0" wp14:anchorId="3D908213" wp14:editId="6BDAF0A3">
+            <wp:extent cx="4629150" cy="4648200"/>
+            <wp:effectExtent l="0" t="0" r="0" b="0"/>
+            <wp:docPr id="7" name="Picture 7"/>
+            <wp:cNvGraphicFramePr>
+              <a:graphicFrameLocks xmlns:a="http://schemas.openxmlformats.org/drawingml/2006/main" noChangeAspect="1"/>
+            </wp:cNvGraphicFramePr>
+            <a:graphic xmlns:a="http://schemas.openxmlformats.org/drawingml/2006/main">
+              <a:graphicData uri="http://schemas.openxmlformats.org/drawingml/2006/picture">
+                <pic:pic xmlns:pic="http://schemas.openxmlformats.org/drawingml/2006/picture">
+                  <pic:nvPicPr>
+                    <pic:cNvPr id="1" name=""/>
+                    <pic:cNvPicPr/>
+                  </pic:nvPicPr>
+                  <pic:blipFill>
+                    <a:blip r:embed="rId7"/>
+                    <a:stretch>
+                      <a:fillRect/>
+                    </a:stretch>
+                  </pic:blipFill>
+                  <pic:spPr>
+                    <a:xfrm>
+                      <a:off x="0" y="0"/>
+                      <a:ext cx="4629150" cy="4648200"/>
+                    </a:xfrm>
+                    <a:prstGeom prst="rect">
+                      <a:avLst/>
+                    </a:prstGeom>
+                  </pic:spPr>
+                </pic:pic>
+              </a:graphicData>
+            </a:graphic>
+          </wp:inline>
+        </w:drawing>
+      </w:r>
+    </w:p>
+    <w:p>
+      <w:pPr>
+        <w:tabs>
+          <w:tab w:val="left" w:pos="720"/>
+        </w:tabs>
+      </w:pPr>
     </w:p>
     <w:sectPr>
       <w:pgSz w:w="12240" w:h="15840"/>

</xml_diff>